<commit_message>
Added CI calculation and plotting, added second chapter to report on exact solution
</commit_message>
<xml_diff>
--- a/Review and Report on Methods for Confidence Interval Calculations.docx
+++ b/Review and Report on Methods for Confidence Interval Calculations.docx
@@ -3662,10 +3662,10 @@
         </w:rPr>
         <w:lastRenderedPageBreak/>
         <w:drawing>
-          <wp:inline distT="0" distB="0" distL="0" distR="0" wp14:anchorId="1E643B4E" wp14:editId="65D16117">
-            <wp:extent cx="5731510" cy="3275330"/>
-            <wp:effectExtent l="0" t="0" r="2540" b="1270"/>
-            <wp:docPr id="7" name="Picture 7"/>
+          <wp:inline distT="0" distB="0" distL="0" distR="0">
+            <wp:extent cx="5731510" cy="3275149"/>
+            <wp:effectExtent l="0" t="0" r="2540" b="1905"/>
+            <wp:docPr id="2" name="Picture 2" descr="C:\Users\Daniel Abutbul\OneDrive\שולחן העבודה\JOBS\Algo materials\METHODS FOR CONFIDENCE INTERVAL CALCULATIONS\Graphs\Line_noise_best_fit_and_prediction.png"/>
             <wp:cNvGraphicFramePr>
               <a:graphicFrameLocks xmlns:a="http://schemas.openxmlformats.org/drawingml/2006/main" noChangeAspect="1"/>
             </wp:cNvGraphicFramePr>
@@ -3673,23 +3673,36 @@
               <a:graphicData uri="http://schemas.openxmlformats.org/drawingml/2006/picture">
                 <pic:pic xmlns:pic="http://schemas.openxmlformats.org/drawingml/2006/picture">
                   <pic:nvPicPr>
-                    <pic:cNvPr id="1" name=""/>
-                    <pic:cNvPicPr/>
+                    <pic:cNvPr id="0" name="Picture 1" descr="C:\Users\Daniel Abutbul\OneDrive\שולחן העבודה\JOBS\Algo materials\METHODS FOR CONFIDENCE INTERVAL CALCULATIONS\Graphs\Line_noise_best_fit_and_prediction.png"/>
+                    <pic:cNvPicPr>
+                      <a:picLocks noChangeAspect="1" noChangeArrowheads="1"/>
+                    </pic:cNvPicPr>
                   </pic:nvPicPr>
                   <pic:blipFill>
-                    <a:blip r:embed="rId9"/>
+                    <a:blip r:embed="rId9" cstate="print">
+                      <a:extLst>
+                        <a:ext uri="{28A0092B-C50C-407E-A947-70E740481C1C}">
+                          <a14:useLocalDpi xmlns:a14="http://schemas.microsoft.com/office/drawing/2010/main" val="0"/>
+                        </a:ext>
+                      </a:extLst>
+                    </a:blip>
+                    <a:srcRect/>
                     <a:stretch>
                       <a:fillRect/>
                     </a:stretch>
                   </pic:blipFill>
-                  <pic:spPr>
+                  <pic:spPr bwMode="auto">
                     <a:xfrm>
                       <a:off x="0" y="0"/>
-                      <a:ext cx="5731510" cy="3275330"/>
+                      <a:ext cx="5731510" cy="3275149"/>
                     </a:xfrm>
                     <a:prstGeom prst="rect">
                       <a:avLst/>
                     </a:prstGeom>
+                    <a:noFill/>
+                    <a:ln>
+                      <a:noFill/>
+                    </a:ln>
                   </pic:spPr>
                 </pic:pic>
               </a:graphicData>
@@ -4353,6 +4366,15 @@
           <w:szCs w:val="24"/>
           <w:lang w:val="en-US"/>
         </w:rPr>
+        <w:instrText xml:space="preserve"> \* MERGEFORMAT </w:instrText>
+      </w:r>
+      <w:r>
+        <w:rPr>
+          <w:rFonts w:asciiTheme="majorHAnsi" w:hAnsiTheme="majorHAnsi" w:cstheme="majorHAnsi"/>
+          <w:sz w:val="24"/>
+          <w:szCs w:val="24"/>
+          <w:lang w:val="en-US"/>
+        </w:rPr>
         <w:fldChar w:fldCharType="separate"/>
       </w:r>
       <w:proofErr w:type="gramStart"/>
@@ -4406,6 +4428,7 @@
     </w:p>
     <w:p>
       <w:pPr>
+        <w:spacing w:line="360" w:lineRule="auto"/>
         <w:rPr>
           <w:rFonts w:asciiTheme="majorHAnsi" w:hAnsiTheme="majorHAnsi" w:cstheme="majorHAnsi"/>
           <w:sz w:val="24"/>
@@ -6404,6 +6427,15 @@
           <w:szCs w:val="24"/>
           <w:lang w:val="en-US"/>
         </w:rPr>
+        <w:instrText xml:space="preserve"> \* MERGEFORMAT </w:instrText>
+      </w:r>
+      <w:r>
+        <w:rPr>
+          <w:rFonts w:asciiTheme="majorHAnsi" w:eastAsiaTheme="minorEastAsia" w:hAnsiTheme="majorHAnsi" w:cstheme="majorHAnsi"/>
+          <w:sz w:val="24"/>
+          <w:szCs w:val="24"/>
+          <w:lang w:val="en-US"/>
+        </w:rPr>
         <w:fldChar w:fldCharType="separate"/>
       </w:r>
       <w:proofErr w:type="gramStart"/>
@@ -7025,6 +7057,15 @@
           <w:szCs w:val="24"/>
           <w:lang w:val="en-US"/>
         </w:rPr>
+        <w:instrText xml:space="preserve"> \* MERGEFORMAT </w:instrText>
+      </w:r>
+      <w:r>
+        <w:rPr>
+          <w:rFonts w:asciiTheme="majorHAnsi" w:eastAsiaTheme="minorEastAsia" w:hAnsiTheme="majorHAnsi" w:cstheme="majorHAnsi"/>
+          <w:sz w:val="24"/>
+          <w:szCs w:val="24"/>
+          <w:lang w:val="en-US"/>
+        </w:rPr>
         <w:fldChar w:fldCharType="separate"/>
       </w:r>
       <w:proofErr w:type="gramStart"/>
@@ -7663,6 +7704,15 @@
           <w:szCs w:val="24"/>
           <w:lang w:val="en-US"/>
         </w:rPr>
+      </w:r>
+      <w:r>
+        <w:rPr>
+          <w:rFonts w:asciiTheme="majorHAnsi" w:eastAsiaTheme="minorEastAsia" w:hAnsiTheme="majorHAnsi" w:cstheme="majorHAnsi"/>
+          <w:sz w:val="24"/>
+          <w:szCs w:val="24"/>
+          <w:lang w:val="en-US"/>
+        </w:rPr>
+        <w:instrText xml:space="preserve"> \* MERGEFORMAT </w:instrText>
       </w:r>
       <w:r>
         <w:rPr>
@@ -8868,6 +8918,15 @@
           <w:szCs w:val="24"/>
           <w:lang w:val="en-US"/>
         </w:rPr>
+        <w:instrText xml:space="preserve"> \* MERGEFORMAT </w:instrText>
+      </w:r>
+      <w:r>
+        <w:rPr>
+          <w:rFonts w:asciiTheme="majorHAnsi" w:eastAsiaTheme="minorEastAsia" w:hAnsiTheme="majorHAnsi" w:cstheme="majorHAnsi"/>
+          <w:sz w:val="24"/>
+          <w:szCs w:val="24"/>
+          <w:lang w:val="en-US"/>
+        </w:rPr>
         <w:fldChar w:fldCharType="separate"/>
       </w:r>
       <w:r>
@@ -8981,7 +9040,25 @@
           <w:szCs w:val="24"/>
           <w:lang w:val="en-US"/>
         </w:rPr>
-        <w:t xml:space="preserve"> of the area benefit the distribution</w:t>
+        <w:t xml:space="preserve"> of the area </w:t>
+      </w:r>
+      <w:r>
+        <w:rPr>
+          <w:rFonts w:asciiTheme="majorHAnsi" w:eastAsiaTheme="minorEastAsia" w:hAnsiTheme="majorHAnsi" w:cstheme="majorHAnsi"/>
+          <w:sz w:val="24"/>
+          <w:szCs w:val="24"/>
+          <w:lang w:val="en-US"/>
+        </w:rPr>
+        <w:t>under</w:t>
+      </w:r>
+      <w:r>
+        <w:rPr>
+          <w:rFonts w:asciiTheme="majorHAnsi" w:eastAsiaTheme="minorEastAsia" w:hAnsiTheme="majorHAnsi" w:cstheme="majorHAnsi"/>
+          <w:sz w:val="24"/>
+          <w:szCs w:val="24"/>
+          <w:lang w:val="en-US"/>
+        </w:rPr>
+        <w:t xml:space="preserve"> the distribution</w:t>
       </w:r>
       <w:r>
         <w:rPr>
@@ -9053,8 +9130,19 @@
           <w:szCs w:val="24"/>
           <w:lang w:val="en-US"/>
         </w:rPr>
-        <w:t xml:space="preserve">the report, using </w:t>
-      </w:r>
+        <w:t xml:space="preserve">the report, </w:t>
+      </w:r>
+      <w:proofErr w:type="gramStart"/>
+      <w:r>
+        <w:rPr>
+          <w:rFonts w:asciiTheme="majorHAnsi" w:eastAsiaTheme="minorEastAsia" w:hAnsiTheme="majorHAnsi" w:cstheme="majorHAnsi"/>
+          <w:sz w:val="24"/>
+          <w:szCs w:val="24"/>
+          <w:lang w:val="en-US"/>
+        </w:rPr>
+        <w:t xml:space="preserve">using </w:t>
+      </w:r>
+      <w:proofErr w:type="gramEnd"/>
       <m:oMath>
         <m:r>
           <w:rPr>
@@ -9073,7 +9161,7 @@
           <w:szCs w:val="24"/>
           <w:lang w:val="en-US"/>
         </w:rPr>
-        <w:t xml:space="preserve"> estimations. Formula </w:t>
+        <w:t xml:space="preserve">. Formula </w:t>
       </w:r>
       <w:r>
         <w:rPr>
@@ -9100,6 +9188,15 @@
           <w:szCs w:val="24"/>
           <w:lang w:val="en-US"/>
         </w:rPr>
+      </w:r>
+      <w:r>
+        <w:rPr>
+          <w:rFonts w:asciiTheme="majorHAnsi" w:eastAsiaTheme="minorEastAsia" w:hAnsiTheme="majorHAnsi" w:cstheme="majorHAnsi"/>
+          <w:sz w:val="24"/>
+          <w:szCs w:val="24"/>
+          <w:lang w:val="en-US"/>
+        </w:rPr>
+        <w:instrText xml:space="preserve"> \* MERGEFORMAT </w:instrText>
       </w:r>
       <w:r>
         <w:rPr>
@@ -9191,7 +9288,7 @@
           <w:szCs w:val="24"/>
           <w:lang w:val="en-US"/>
         </w:rPr>
-        <w:t xml:space="preserve"> (from best fit), since the probability for </w:t>
+        <w:t xml:space="preserve">, since the probability for </w:t>
       </w:r>
       <m:oMath>
         <m:acc>
@@ -9489,6 +9586,15 @@
           <w:szCs w:val="24"/>
           <w:lang w:val="en-US"/>
         </w:rPr>
+        <w:instrText xml:space="preserve"> \* MERGEFORMAT </w:instrText>
+      </w:r>
+      <w:r>
+        <w:rPr>
+          <w:rFonts w:asciiTheme="majorHAnsi" w:eastAsiaTheme="minorEastAsia" w:hAnsiTheme="majorHAnsi" w:cstheme="majorHAnsi"/>
+          <w:sz w:val="24"/>
+          <w:szCs w:val="24"/>
+          <w:lang w:val="en-US"/>
+        </w:rPr>
         <w:fldChar w:fldCharType="separate"/>
       </w:r>
       <w:r>
@@ -9520,7 +9626,78 @@
           <w:szCs w:val="24"/>
           <w:lang w:val="en-US"/>
         </w:rPr>
-        <w:t>), as shown in TODO</w:t>
+        <w:t>), as shown in</w:t>
+      </w:r>
+      <w:r>
+        <w:rPr>
+          <w:rFonts w:asciiTheme="majorHAnsi" w:eastAsiaTheme="minorEastAsia" w:hAnsiTheme="majorHAnsi" w:cstheme="majorHAnsi"/>
+          <w:sz w:val="24"/>
+          <w:szCs w:val="24"/>
+          <w:lang w:val="en-US"/>
+        </w:rPr>
+        <w:t xml:space="preserve"> </w:t>
+      </w:r>
+      <w:r>
+        <w:rPr>
+          <w:rFonts w:asciiTheme="majorHAnsi" w:eastAsiaTheme="minorEastAsia" w:hAnsiTheme="majorHAnsi" w:cstheme="majorHAnsi"/>
+          <w:sz w:val="24"/>
+          <w:szCs w:val="24"/>
+          <w:lang w:val="en-US"/>
+        </w:rPr>
+        <w:fldChar w:fldCharType="begin"/>
+      </w:r>
+      <w:r>
+        <w:rPr>
+          <w:rFonts w:asciiTheme="majorHAnsi" w:eastAsiaTheme="minorEastAsia" w:hAnsiTheme="majorHAnsi" w:cstheme="majorHAnsi"/>
+          <w:sz w:val="24"/>
+          <w:szCs w:val="24"/>
+          <w:lang w:val="en-US"/>
+        </w:rPr>
+        <w:instrText xml:space="preserve"> REF _Ref106454439 \h </w:instrText>
+      </w:r>
+      <w:r>
+        <w:rPr>
+          <w:rFonts w:asciiTheme="majorHAnsi" w:eastAsiaTheme="minorEastAsia" w:hAnsiTheme="majorHAnsi" w:cstheme="majorHAnsi"/>
+          <w:sz w:val="24"/>
+          <w:szCs w:val="24"/>
+          <w:lang w:val="en-US"/>
+        </w:rPr>
+      </w:r>
+      <w:r>
+        <w:rPr>
+          <w:rFonts w:asciiTheme="majorHAnsi" w:eastAsiaTheme="minorEastAsia" w:hAnsiTheme="majorHAnsi" w:cstheme="majorHAnsi"/>
+          <w:sz w:val="24"/>
+          <w:szCs w:val="24"/>
+          <w:lang w:val="en-US"/>
+        </w:rPr>
+        <w:instrText xml:space="preserve"> \* MERGEFORMAT </w:instrText>
+      </w:r>
+      <w:r>
+        <w:rPr>
+          <w:rFonts w:asciiTheme="majorHAnsi" w:eastAsiaTheme="minorEastAsia" w:hAnsiTheme="majorHAnsi" w:cstheme="majorHAnsi"/>
+          <w:sz w:val="24"/>
+          <w:szCs w:val="24"/>
+          <w:lang w:val="en-US"/>
+        </w:rPr>
+        <w:fldChar w:fldCharType="separate"/>
+      </w:r>
+      <w:r>
+        <w:t xml:space="preserve">Figure </w:t>
+      </w:r>
+      <w:r>
+        <w:rPr>
+          <w:noProof/>
+        </w:rPr>
+        <w:t>3</w:t>
+      </w:r>
+      <w:r>
+        <w:rPr>
+          <w:rFonts w:asciiTheme="majorHAnsi" w:eastAsiaTheme="minorEastAsia" w:hAnsiTheme="majorHAnsi" w:cstheme="majorHAnsi"/>
+          <w:sz w:val="24"/>
+          <w:szCs w:val="24"/>
+          <w:lang w:val="en-US"/>
+        </w:rPr>
+        <w:fldChar w:fldCharType="end"/>
       </w:r>
       <w:r>
         <w:rPr>
@@ -9530,6 +9707,119 @@
           <w:lang w:val="en-US"/>
         </w:rPr>
         <w:t>:</w:t>
+      </w:r>
+    </w:p>
+    <w:p>
+      <w:pPr>
+        <w:keepNext/>
+        <w:spacing w:line="360" w:lineRule="auto"/>
+      </w:pPr>
+      <w:r>
+        <w:rPr>
+          <w:noProof/>
+          <w:lang/>
+        </w:rPr>
+        <w:drawing>
+          <wp:inline distT="0" distB="0" distL="0" distR="0" wp14:anchorId="478AC7EE" wp14:editId="2D1702B4">
+            <wp:extent cx="5731510" cy="3275330"/>
+            <wp:effectExtent l="0" t="0" r="2540" b="1270"/>
+            <wp:docPr id="4" name="Picture 4"/>
+            <wp:cNvGraphicFramePr>
+              <a:graphicFrameLocks xmlns:a="http://schemas.openxmlformats.org/drawingml/2006/main" noChangeAspect="1"/>
+            </wp:cNvGraphicFramePr>
+            <a:graphic xmlns:a="http://schemas.openxmlformats.org/drawingml/2006/main">
+              <a:graphicData uri="http://schemas.openxmlformats.org/drawingml/2006/picture">
+                <pic:pic xmlns:pic="http://schemas.openxmlformats.org/drawingml/2006/picture">
+                  <pic:nvPicPr>
+                    <pic:cNvPr id="1" name=""/>
+                    <pic:cNvPicPr/>
+                  </pic:nvPicPr>
+                  <pic:blipFill>
+                    <a:blip r:embed="rId10"/>
+                    <a:stretch>
+                      <a:fillRect/>
+                    </a:stretch>
+                  </pic:blipFill>
+                  <pic:spPr>
+                    <a:xfrm>
+                      <a:off x="0" y="0"/>
+                      <a:ext cx="5731510" cy="3275330"/>
+                    </a:xfrm>
+                    <a:prstGeom prst="rect">
+                      <a:avLst/>
+                    </a:prstGeom>
+                  </pic:spPr>
+                </pic:pic>
+              </a:graphicData>
+            </a:graphic>
+          </wp:inline>
+        </w:drawing>
+      </w:r>
+    </w:p>
+    <w:p>
+      <w:pPr>
+        <w:pStyle w:val="Caption"/>
+        <w:spacing w:line="360" w:lineRule="auto"/>
+        <w:jc w:val="center"/>
+        <w:rPr>
+          <w:rFonts w:ascii="Calibri" w:eastAsiaTheme="minorEastAsia" w:hAnsi="Calibri" w:cstheme="majorHAnsi"/>
+          <w:sz w:val="24"/>
+          <w:szCs w:val="24"/>
+          <w:lang w:val="en-US"/>
+        </w:rPr>
+      </w:pPr>
+      <w:bookmarkStart w:id="7" w:name="_Ref106454439"/>
+      <w:r>
+        <w:t xml:space="preserve">Figure </w:t>
+      </w:r>
+      <w:r>
+        <w:fldChar w:fldCharType="begin"/>
+      </w:r>
+      <w:r>
+        <w:instrText xml:space="preserve"> SEQ Figure \* ARABIC </w:instrText>
+      </w:r>
+      <w:r>
+        <w:fldChar w:fldCharType="separate"/>
+      </w:r>
+      <w:r>
+        <w:rPr>
+          <w:noProof/>
+        </w:rPr>
+        <w:t>3</w:t>
+      </w:r>
+      <w:r>
+        <w:fldChar w:fldCharType="end"/>
+      </w:r>
+      <w:bookmarkEnd w:id="7"/>
+      <w:r>
+        <w:rPr>
+          <w:rFonts w:ascii="Calibri" w:hAnsi="Calibri"/>
+          <w:lang w:val="en-US"/>
+        </w:rPr>
+        <w:t xml:space="preserve">: </w:t>
+      </w:r>
+      <m:oMath>
+        <m:r>
+          <w:rPr>
+            <w:rFonts w:ascii="Cambria Math" w:hAnsi="Cambria Math"/>
+            <w:lang w:val="en-US"/>
+          </w:rPr>
+          <m:t>±2σ</m:t>
+        </m:r>
+      </m:oMath>
+      <w:r>
+        <w:rPr>
+          <w:rFonts w:ascii="Calibri" w:eastAsiaTheme="minorEastAsia" w:hAnsi="Calibri"/>
+          <w:lang w:val="en-US"/>
+        </w:rPr>
+        <w:t xml:space="preserve"> CI (95.4%CI) around the best fit</w:t>
+      </w:r>
+      <w:r>
+        <w:rPr>
+          <w:rFonts w:ascii="Calibri" w:eastAsiaTheme="minorEastAsia" w:hAnsi="Calibri"/>
+          <w:lang w:val="en-US"/>
+        </w:rPr>
+        <w:t>. It can be seen that the prediction is more accurate around the middle of the sample, but as the extrapolation deviate from the sample the uncertainty increase.</w:t>
       </w:r>
     </w:p>
     <w:p>
@@ -9549,10 +9839,294 @@
           <w:szCs w:val="24"/>
           <w:lang w:val="en-US"/>
         </w:rPr>
-        <w:t>TODO: Figure 3 CI(x)</w:t>
-      </w:r>
-      <w:bookmarkStart w:id="7" w:name="_GoBack"/>
-      <w:bookmarkEnd w:id="7"/>
+        <w:t xml:space="preserve">The error bar </w:t>
+      </w:r>
+      <w:r>
+        <w:rPr>
+          <w:rFonts w:asciiTheme="majorHAnsi" w:eastAsiaTheme="minorEastAsia" w:hAnsiTheme="majorHAnsi" w:cstheme="majorHAnsi"/>
+          <w:sz w:val="24"/>
+          <w:szCs w:val="24"/>
+          <w:lang w:val="en-US"/>
+        </w:rPr>
+        <w:t xml:space="preserve">at </w:t>
+      </w:r>
+      <m:oMath>
+        <m:r>
+          <w:rPr>
+            <w:rFonts w:ascii="Cambria Math" w:eastAsiaTheme="minorEastAsia" w:hAnsi="Cambria Math" w:cstheme="majorHAnsi"/>
+            <w:sz w:val="24"/>
+            <w:szCs w:val="24"/>
+            <w:lang w:val="en-US"/>
+          </w:rPr>
+          <m:t>x=40</m:t>
+        </m:r>
+      </m:oMath>
+      <w:r>
+        <w:rPr>
+          <w:rFonts w:asciiTheme="majorHAnsi" w:eastAsiaTheme="minorEastAsia" w:hAnsiTheme="majorHAnsi" w:cstheme="majorHAnsi"/>
+          <w:sz w:val="24"/>
+          <w:szCs w:val="24"/>
+          <w:lang w:val="en-US"/>
+        </w:rPr>
+        <w:t xml:space="preserve"> </w:t>
+      </w:r>
+      <w:r>
+        <w:rPr>
+          <w:rFonts w:asciiTheme="majorHAnsi" w:eastAsiaTheme="minorEastAsia" w:hAnsiTheme="majorHAnsi" w:cstheme="majorHAnsi"/>
+          <w:sz w:val="24"/>
+          <w:szCs w:val="24"/>
+          <w:lang w:val="en-US"/>
+        </w:rPr>
+        <w:t xml:space="preserve">is of size 21.9, that </w:t>
+      </w:r>
+      <w:proofErr w:type="gramStart"/>
+      <w:r>
+        <w:rPr>
+          <w:rFonts w:asciiTheme="majorHAnsi" w:eastAsiaTheme="minorEastAsia" w:hAnsiTheme="majorHAnsi" w:cstheme="majorHAnsi"/>
+          <w:sz w:val="24"/>
+          <w:szCs w:val="24"/>
+          <w:lang w:val="en-US"/>
+        </w:rPr>
+        <w:t xml:space="preserve">is </w:t>
+      </w:r>
+      <w:proofErr w:type="gramEnd"/>
+      <m:oMath>
+        <m:sSub>
+          <m:sSubPr>
+            <m:ctrlPr>
+              <w:rPr>
+                <w:rFonts w:ascii="Cambria Math" w:eastAsiaTheme="minorEastAsia" w:hAnsi="Cambria Math" w:cstheme="majorHAnsi"/>
+                <w:i/>
+                <w:sz w:val="24"/>
+                <w:szCs w:val="24"/>
+                <w:lang w:val="en-US"/>
+              </w:rPr>
+            </m:ctrlPr>
+          </m:sSubPr>
+          <m:e>
+            <m:r>
+              <w:rPr>
+                <w:rFonts w:ascii="Cambria Math" w:eastAsiaTheme="minorEastAsia" w:hAnsi="Cambria Math" w:cstheme="majorHAnsi"/>
+                <w:sz w:val="24"/>
+                <w:szCs w:val="24"/>
+                <w:lang w:val="en-US"/>
+              </w:rPr>
+              <m:t>σ</m:t>
+            </m:r>
+          </m:e>
+          <m:sub>
+            <m:acc>
+              <m:accPr>
+                <m:chr m:val="⃗"/>
+                <m:ctrlPr>
+                  <w:rPr>
+                    <w:rFonts w:ascii="Cambria Math" w:eastAsiaTheme="minorEastAsia" w:hAnsi="Cambria Math" w:cstheme="majorHAnsi"/>
+                    <w:i/>
+                    <w:sz w:val="24"/>
+                    <w:szCs w:val="24"/>
+                    <w:lang w:val="en-US"/>
+                  </w:rPr>
+                </m:ctrlPr>
+              </m:accPr>
+              <m:e>
+                <m:r>
+                  <w:rPr>
+                    <w:rFonts w:ascii="Cambria Math" w:eastAsiaTheme="minorEastAsia" w:hAnsi="Cambria Math" w:cstheme="majorHAnsi"/>
+                    <w:sz w:val="24"/>
+                    <w:szCs w:val="24"/>
+                    <w:lang w:val="en-US"/>
+                  </w:rPr>
+                  <m:t>x</m:t>
+                </m:r>
+              </m:e>
+            </m:acc>
+            <m:r>
+              <w:rPr>
+                <w:rFonts w:ascii="Cambria Math" w:eastAsiaTheme="minorEastAsia" w:hAnsi="Cambria Math" w:cstheme="majorHAnsi"/>
+                <w:sz w:val="24"/>
+                <w:szCs w:val="24"/>
+                <w:lang w:val="en-US"/>
+              </w:rPr>
+              <m:t>=</m:t>
+            </m:r>
+            <m:d>
+              <m:dPr>
+                <m:ctrlPr>
+                  <w:rPr>
+                    <w:rFonts w:ascii="Cambria Math" w:eastAsiaTheme="minorEastAsia" w:hAnsi="Cambria Math" w:cstheme="majorHAnsi"/>
+                    <w:i/>
+                    <w:sz w:val="24"/>
+                    <w:szCs w:val="24"/>
+                    <w:lang w:val="en-US"/>
+                  </w:rPr>
+                </m:ctrlPr>
+              </m:dPr>
+              <m:e>
+                <m:eqArr>
+                  <m:eqArrPr>
+                    <m:ctrlPr>
+                      <w:rPr>
+                        <w:rFonts w:ascii="Cambria Math" w:eastAsiaTheme="minorEastAsia" w:hAnsi="Cambria Math" w:cstheme="majorHAnsi"/>
+                        <w:i/>
+                        <w:sz w:val="24"/>
+                        <w:szCs w:val="24"/>
+                        <w:lang w:val="en-US"/>
+                      </w:rPr>
+                    </m:ctrlPr>
+                  </m:eqArrPr>
+                  <m:e>
+                    <m:r>
+                      <w:rPr>
+                        <w:rFonts w:ascii="Cambria Math" w:eastAsiaTheme="minorEastAsia" w:hAnsi="Cambria Math" w:cstheme="majorHAnsi"/>
+                        <w:sz w:val="24"/>
+                        <w:szCs w:val="24"/>
+                        <w:lang w:val="en-US"/>
+                      </w:rPr>
+                      <m:t>1</m:t>
+                    </m:r>
+                  </m:e>
+                  <m:e>
+                    <m:r>
+                      <w:rPr>
+                        <w:rFonts w:ascii="Cambria Math" w:eastAsiaTheme="minorEastAsia" w:hAnsi="Cambria Math" w:cstheme="majorHAnsi"/>
+                        <w:sz w:val="24"/>
+                        <w:szCs w:val="24"/>
+                        <w:lang w:val="en-US"/>
+                      </w:rPr>
+                      <m:t>40</m:t>
+                    </m:r>
+                  </m:e>
+                </m:eqArr>
+              </m:e>
+            </m:d>
+          </m:sub>
+        </m:sSub>
+        <m:r>
+          <w:rPr>
+            <w:rFonts w:ascii="Cambria Math" w:eastAsiaTheme="minorEastAsia" w:hAnsi="Cambria Math" w:cstheme="majorHAnsi"/>
+            <w:sz w:val="24"/>
+            <w:szCs w:val="24"/>
+            <w:lang w:val="en-US"/>
+          </w:rPr>
+          <m:t>=5.</m:t>
+        </m:r>
+        <m:r>
+          <w:rPr>
+            <w:rFonts w:ascii="Cambria Math" w:eastAsiaTheme="minorEastAsia" w:hAnsi="Cambria Math" w:cstheme="majorHAnsi"/>
+            <w:sz w:val="24"/>
+            <w:szCs w:val="24"/>
+            <w:lang w:val="en-US"/>
+          </w:rPr>
+          <m:t>5</m:t>
+        </m:r>
+      </m:oMath>
+      <w:r>
+        <w:rPr>
+          <w:rFonts w:asciiTheme="majorHAnsi" w:eastAsiaTheme="minorEastAsia" w:hAnsiTheme="majorHAnsi" w:cstheme="majorHAnsi"/>
+          <w:sz w:val="24"/>
+          <w:szCs w:val="24"/>
+          <w:lang w:val="en-US"/>
+        </w:rPr>
+        <w:t xml:space="preserve">. It is about half the size of our original </w:t>
+      </w:r>
+      <w:proofErr w:type="gramStart"/>
+      <w:r>
+        <w:rPr>
+          <w:rFonts w:asciiTheme="majorHAnsi" w:eastAsiaTheme="minorEastAsia" w:hAnsiTheme="majorHAnsi" w:cstheme="majorHAnsi"/>
+          <w:sz w:val="24"/>
+          <w:szCs w:val="24"/>
+          <w:lang w:val="en-US"/>
+        </w:rPr>
+        <w:t xml:space="preserve">noise </w:t>
+      </w:r>
+      <w:proofErr w:type="gramEnd"/>
+      <m:oMath>
+        <m:r>
+          <w:rPr>
+            <w:rFonts w:ascii="Cambria Math" w:eastAsiaTheme="minorEastAsia" w:hAnsi="Cambria Math" w:cstheme="majorHAnsi"/>
+            <w:sz w:val="24"/>
+            <w:szCs w:val="24"/>
+            <w:lang w:val="en-US"/>
+          </w:rPr>
+          <m:t>σ=10</m:t>
+        </m:r>
+      </m:oMath>
+      <w:r>
+        <w:rPr>
+          <w:rFonts w:asciiTheme="majorHAnsi" w:eastAsiaTheme="minorEastAsia" w:hAnsiTheme="majorHAnsi" w:cstheme="majorHAnsi"/>
+          <w:sz w:val="24"/>
+          <w:szCs w:val="24"/>
+          <w:lang w:val="en-US"/>
+        </w:rPr>
+        <w:t>.</w:t>
+      </w:r>
+      <w:r>
+        <w:rPr>
+          <w:rFonts w:asciiTheme="majorHAnsi" w:eastAsiaTheme="minorEastAsia" w:hAnsiTheme="majorHAnsi" w:cstheme="majorHAnsi"/>
+          <w:sz w:val="24"/>
+          <w:szCs w:val="24"/>
+          <w:lang w:val="en-US"/>
+        </w:rPr>
+        <w:t xml:space="preserve"> </w:t>
+      </w:r>
+    </w:p>
+    <w:p>
+      <w:pPr>
+        <w:spacing w:line="360" w:lineRule="auto"/>
+        <w:rPr>
+          <w:rFonts w:asciiTheme="majorHAnsi" w:eastAsiaTheme="minorEastAsia" w:hAnsiTheme="majorHAnsi" w:cstheme="majorHAnsi"/>
+          <w:sz w:val="24"/>
+          <w:szCs w:val="24"/>
+          <w:lang w:val="en-US"/>
+        </w:rPr>
+      </w:pPr>
+      <w:r>
+        <w:rPr>
+          <w:rFonts w:asciiTheme="majorHAnsi" w:eastAsiaTheme="minorEastAsia" w:hAnsiTheme="majorHAnsi" w:cstheme="majorHAnsi"/>
+          <w:sz w:val="24"/>
+          <w:szCs w:val="24"/>
+          <w:lang w:val="en-US"/>
+        </w:rPr>
+        <w:t xml:space="preserve">For any CI calculation method for which </w:t>
+      </w:r>
+      <w:r>
+        <w:rPr>
+          <w:rFonts w:asciiTheme="majorHAnsi" w:eastAsiaTheme="minorEastAsia" w:hAnsiTheme="majorHAnsi" w:cstheme="majorHAnsi"/>
+          <w:sz w:val="24"/>
+          <w:szCs w:val="24"/>
+          <w:lang w:val="en-US"/>
+        </w:rPr>
+        <w:t>the range magnitude is independent of the noise realization</w:t>
+      </w:r>
+      <w:r>
+        <w:rPr>
+          <w:rFonts w:asciiTheme="majorHAnsi" w:eastAsiaTheme="minorEastAsia" w:hAnsiTheme="majorHAnsi" w:cstheme="majorHAnsi"/>
+          <w:sz w:val="24"/>
+          <w:szCs w:val="24"/>
+          <w:lang w:val="en-US"/>
+        </w:rPr>
+        <w:t xml:space="preserve">, </w:t>
+      </w:r>
+      <w:r>
+        <w:rPr>
+          <w:rFonts w:asciiTheme="majorHAnsi" w:eastAsiaTheme="minorEastAsia" w:hAnsiTheme="majorHAnsi" w:cstheme="majorHAnsi"/>
+          <w:sz w:val="24"/>
+          <w:szCs w:val="24"/>
+          <w:lang w:val="en-US"/>
+        </w:rPr>
+        <w:t xml:space="preserve">like in the case of the exact solution, </w:t>
+      </w:r>
+      <w:r>
+        <w:rPr>
+          <w:rFonts w:asciiTheme="majorHAnsi" w:eastAsiaTheme="minorEastAsia" w:hAnsiTheme="majorHAnsi" w:cstheme="majorHAnsi"/>
+          <w:sz w:val="24"/>
+          <w:szCs w:val="24"/>
+          <w:lang w:val="en-US"/>
+        </w:rPr>
+        <w:t>we should then get the same CI that was calculated exactly here, that is a range of size 21.9.</w:t>
+      </w:r>
+      <w:bookmarkStart w:id="8" w:name="_GoBack"/>
+      <w:bookmarkEnd w:id="8"/>
     </w:p>
     <w:p>
       <w:pPr>
@@ -9618,7 +10192,7 @@
           <w:lang w:val="en-US"/>
         </w:rPr>
       </w:pPr>
-      <w:bookmarkStart w:id="8" w:name="_Ref106445600"/>
+      <w:bookmarkStart w:id="9" w:name="_Ref106445600"/>
       <w:r>
         <w:rPr>
           <w:rFonts w:asciiTheme="majorHAnsi" w:hAnsiTheme="majorHAnsi" w:cstheme="majorHAnsi"/>
@@ -9628,7 +10202,7 @@
         </w:rPr>
         <w:t xml:space="preserve">“Numerical Recipes, the Art of Scientific Computing”, Third Edition, </w:t>
       </w:r>
-      <w:hyperlink r:id="rId10" w:history="1">
+      <w:hyperlink r:id="rId11" w:history="1">
         <w:r>
           <w:rPr>
             <w:rStyle w:val="Hyperlink"/>
@@ -9726,7 +10300,7 @@
         </w:rPr>
         <w:t>, Cambridge university press</w:t>
       </w:r>
-      <w:bookmarkEnd w:id="8"/>
+      <w:bookmarkEnd w:id="9"/>
     </w:p>
     <w:p>
       <w:pPr>
@@ -9743,7 +10317,7 @@
           <w:lang w:val="en-US"/>
         </w:rPr>
       </w:pPr>
-      <w:bookmarkStart w:id="9" w:name="_Ref106446530"/>
+      <w:bookmarkStart w:id="10" w:name="_Ref106446530"/>
       <w:r>
         <w:rPr>
           <w:rFonts w:asciiTheme="majorHAnsi" w:hAnsiTheme="majorHAnsi" w:cstheme="majorHAnsi"/>
@@ -9753,7 +10327,7 @@
         </w:rPr>
         <w:t xml:space="preserve">Wikipedia linear regression, </w:t>
       </w:r>
-      <w:hyperlink r:id="rId11" w:history="1">
+      <w:hyperlink r:id="rId12" w:history="1">
         <w:r>
           <w:rPr>
             <w:rStyle w:val="Hyperlink"/>
@@ -9765,7 +10339,7 @@
           <w:t>https://en.wikipedia.org/wiki/Linear_regression</w:t>
         </w:r>
       </w:hyperlink>
-      <w:bookmarkEnd w:id="9"/>
+      <w:bookmarkEnd w:id="10"/>
       <w:r>
         <w:rPr>
           <w:rFonts w:asciiTheme="majorHAnsi" w:hAnsiTheme="majorHAnsi" w:cstheme="majorHAnsi"/>
@@ -9791,8 +10365,8 @@
           <w:lang w:val="en-US"/>
         </w:rPr>
       </w:pPr>
-      <w:hyperlink r:id="rId12" w:history="1">
-        <w:bookmarkStart w:id="10" w:name="_Ref106448449"/>
+      <w:hyperlink r:id="rId13" w:history="1">
+        <w:bookmarkStart w:id="11" w:name="_Ref106448449"/>
         <w:r>
           <w:rPr>
             <w:rStyle w:val="Hyperlink"/>
@@ -9803,7 +10377,7 @@
           </w:rPr>
           <w:t>https://www.stat.purdue.edu/~boli/stat512/lectures/topic3.pdf</w:t>
         </w:r>
-        <w:bookmarkEnd w:id="10"/>
+        <w:bookmarkEnd w:id="11"/>
       </w:hyperlink>
       <w:r>
         <w:rPr>
@@ -10666,6 +11240,13 @@
     <w:pitch w:val="variable"/>
     <w:sig w:usb0="E00006FF" w:usb1="420024FF" w:usb2="02000000" w:usb3="00000000" w:csb0="0000019F" w:csb1="00000000"/>
   </w:font>
+  <w:font w:name="Calibri">
+    <w:panose1 w:val="020F0502020204030204"/>
+    <w:charset w:val="00"/>
+    <w:family w:val="swiss"/>
+    <w:pitch w:val="variable"/>
+    <w:sig w:usb0="E4002EFF" w:usb1="C000247B" w:usb2="00000009" w:usb3="00000000" w:csb0="000001FF" w:csb1="00000000"/>
+  </w:font>
 </w:fonts>
 </file>
 
@@ -11437,7 +12018,7 @@
 </file>
 
 <file path=customXml/itemProps2.xml><?xml version="1.0" encoding="utf-8"?>
-<ds:datastoreItem xmlns:ds="http://schemas.openxmlformats.org/officeDocument/2006/customXml" ds:itemID="{0DFEE361-1224-40A9-921F-41E135131923}">
+<ds:datastoreItem xmlns:ds="http://schemas.openxmlformats.org/officeDocument/2006/customXml" ds:itemID="{E0C448AB-8042-4EFA-BDBF-1EECDC717E33}">
   <ds:schemaRefs>
     <ds:schemaRef ds:uri="http://schemas.openxmlformats.org/officeDocument/2006/bibliography"/>
   </ds:schemaRefs>

</xml_diff>